<commit_message>
Umfragetool aus den Schmankerln entfernt
Umfragetool rausgenommen
</commit_message>
<xml_diff>
--- a/ergebnisse/phase_1/Schmankerl/Schmankerl.docx
+++ b/ergebnisse/phase_1/Schmankerl/Schmankerl.docx
@@ -332,7 +332,25 @@
           <w:sz w:val="24"/>
           <w:szCs w:val="24"/>
         </w:rPr>
-        <w:t xml:space="preserve">Das dritte „Schmankerl“ soll ein Feedbackraum bzw. eine Feedbackplattform mit der Möglichkeit eines Umfragetools sein. Durch dieses Tool sollen die Mitarbeiter in die Systemplanung eingebunden werden und auch in Zukunft eine Informationsquelle für die Gesellschafter sein, wie die Wünsche und Bedürfnisse ihrer Mitarbeiter aussehen. </w:t>
+        <w:t>Das dritte „Schmankerl“ soll ein</w:t>
+      </w:r>
+      <w:r>
+        <w:rPr>
+          <w:rFonts w:ascii="Times New Roman" w:hAnsi="Times New Roman" w:cs="Times New Roman"/>
+          <w:sz w:val="24"/>
+          <w:szCs w:val="24"/>
+        </w:rPr>
+        <w:t xml:space="preserve">e Möglichkeit für die Mitarbeiter sein sich aktiv in den die Entwicklung und Ausarbeitung des neuen Intranets einzubringen. Durch Umfragen soll den die Wünsche und Kritiken in den Prozess miteingebunden werden. </w:t>
+      </w:r>
+      <w:bookmarkStart w:id="0" w:name="_GoBack"/>
+      <w:bookmarkEnd w:id="0"/>
+      <w:r>
+        <w:rPr>
+          <w:rFonts w:ascii="Times New Roman" w:hAnsi="Times New Roman" w:cs="Times New Roman"/>
+          <w:sz w:val="24"/>
+          <w:szCs w:val="24"/>
+        </w:rPr>
+        <w:t xml:space="preserve"> </w:t>
       </w:r>
     </w:p>
     <w:p>
@@ -491,17 +509,7 @@
           <w:sz w:val="24"/>
           <w:szCs w:val="24"/>
         </w:rPr>
-        <w:t>Einige der Ideen wurden aussortiert, da diese entweder den Zeitraum des Projekts überschreiten würden</w:t>
-      </w:r>
-      <w:bookmarkStart w:id="0" w:name="_GoBack"/>
-      <w:bookmarkEnd w:id="0"/>
-      <w:r>
-        <w:rPr>
-          <w:rFonts w:ascii="Times New Roman" w:hAnsi="Times New Roman" w:cs="Times New Roman"/>
-          <w:sz w:val="24"/>
-          <w:szCs w:val="24"/>
-        </w:rPr>
-        <w:t xml:space="preserve"> oder in die generelle Anforderungserhebung übernommen wurden. </w:t>
+        <w:t xml:space="preserve">Einige der Ideen wurden aussortiert, da diese entweder den Zeitraum des Projekts überschreiten würden oder in die generelle Anforderungserhebung übernommen wurden. </w:t>
       </w:r>
     </w:p>
     <w:sectPr>

</xml_diff>